<commit_message>
Modifying Fall 24 syllabus
</commit_message>
<xml_diff>
--- a/DATA 5020 Fall 2024 Syllabus.docx
+++ b/DATA 5020 Fall 2024 Syllabus.docx
@@ -1602,7 +1602,21 @@
           <w:rFonts w:asciiTheme="minorHAnsi" w:eastAsia="Calibri" w:hAnsiTheme="minorHAnsi" w:cs="Arial"/>
           <w:color w:val="000000" w:themeColor="text1"/>
         </w:rPr>
-        <w:t>Import data of various types into various integrated development environments (IDEs) using multiple programming languages.</w:t>
+        <w:t>Import data of various types into various integrated development environments (IDEs) using multiple</w:t>
+      </w:r>
+      <w:r>
+        <w:rPr>
+          <w:rFonts w:asciiTheme="minorHAnsi" w:eastAsia="Calibri" w:hAnsiTheme="minorHAnsi" w:cs="Arial"/>
+          <w:color w:val="000000" w:themeColor="text1"/>
+        </w:rPr>
+        <w:t xml:space="preserve"> and appropriate</w:t>
+      </w:r>
+      <w:r>
+        <w:rPr>
+          <w:rFonts w:asciiTheme="minorHAnsi" w:eastAsia="Calibri" w:hAnsiTheme="minorHAnsi" w:cs="Arial"/>
+          <w:color w:val="000000" w:themeColor="text1"/>
+        </w:rPr>
+        <w:t xml:space="preserve"> programming languages.</w:t>
       </w:r>
     </w:p>
     <w:p>
@@ -1622,7 +1636,21 @@
           <w:rFonts w:asciiTheme="minorHAnsi" w:eastAsia="Calibri" w:hAnsiTheme="minorHAnsi" w:cs="Arial"/>
           <w:color w:val="000000" w:themeColor="text1"/>
         </w:rPr>
-        <w:t>Extract and understand metadata from columns using multiple programming languages.</w:t>
+        <w:t xml:space="preserve">Extract and understand </w:t>
+      </w:r>
+      <w:r>
+        <w:rPr>
+          <w:rFonts w:asciiTheme="minorHAnsi" w:eastAsia="Calibri" w:hAnsiTheme="minorHAnsi" w:cs="Arial"/>
+          <w:color w:val="000000" w:themeColor="text1"/>
+        </w:rPr>
+        <w:t xml:space="preserve">basic </w:t>
+      </w:r>
+      <w:r>
+        <w:rPr>
+          <w:rFonts w:asciiTheme="minorHAnsi" w:eastAsia="Calibri" w:hAnsiTheme="minorHAnsi" w:cs="Arial"/>
+          <w:color w:val="000000" w:themeColor="text1"/>
+        </w:rPr>
+        <w:t>metadata from columns using multiple programming languages.</w:t>
       </w:r>
     </w:p>
     <w:p>
@@ -1663,26 +1691,6 @@
           <w:color w:val="000000" w:themeColor="text1"/>
         </w:rPr>
         <w:t>Perform basic data analysis using multiple programming languages.</w:t>
-      </w:r>
-    </w:p>
-    <w:p>
-      <w:pPr>
-        <w:pStyle w:val="Default"/>
-        <w:numPr>
-          <w:ilvl w:val="0"/>
-          <w:numId w:val="1"/>
-        </w:numPr>
-        <w:rPr>
-          <w:rFonts w:asciiTheme="minorHAnsi" w:eastAsia="Calibri" w:hAnsiTheme="minorHAnsi" w:cs="Arial"/>
-          <w:color w:val="000000" w:themeColor="text1"/>
-        </w:rPr>
-      </w:pPr>
-      <w:r>
-        <w:rPr>
-          <w:rFonts w:asciiTheme="minorHAnsi" w:eastAsia="Calibri" w:hAnsiTheme="minorHAnsi" w:cs="Arial"/>
-          <w:color w:val="000000" w:themeColor="text1"/>
-        </w:rPr>
-        <w:t>Export datasets and/or output into different formats using multiple programming languages.</w:t>
       </w:r>
     </w:p>
     <w:p>
@@ -2235,75 +2243,6 @@
           <w:tcPr>
             <w:tcW w:w="4680" w:type="dxa"/>
             <w:tcBorders>
-              <w:bottom w:val="single" w:sz="4" w:space="0" w:color="auto"/>
-            </w:tcBorders>
-          </w:tcPr>
-          <w:p>
-            <w:pPr>
-              <w:rPr>
-                <w:rFonts w:asciiTheme="minorHAnsi" w:eastAsia="Trebuchet MS" w:hAnsiTheme="minorHAnsi" w:cstheme="minorHAnsi"/>
-                <w:bCs/>
-                <w:iCs/>
-                <w:color w:val="000000" w:themeColor="text1"/>
-                <w:spacing w:val="1"/>
-                <w:sz w:val="24"/>
-                <w:szCs w:val="24"/>
-              </w:rPr>
-            </w:pPr>
-            <w:r>
-              <w:rPr>
-                <w:rFonts w:asciiTheme="minorHAnsi" w:eastAsia="Trebuchet MS" w:hAnsiTheme="minorHAnsi" w:cstheme="minorHAnsi"/>
-                <w:bCs/>
-                <w:iCs/>
-                <w:color w:val="000000" w:themeColor="text1"/>
-                <w:spacing w:val="1"/>
-                <w:sz w:val="24"/>
-                <w:szCs w:val="24"/>
-              </w:rPr>
-              <w:t>Lab 5: Data Exportation</w:t>
-            </w:r>
-          </w:p>
-        </w:tc>
-        <w:tc>
-          <w:tcPr>
-            <w:tcW w:w="1800" w:type="dxa"/>
-            <w:tcBorders>
-              <w:bottom w:val="single" w:sz="4" w:space="0" w:color="auto"/>
-            </w:tcBorders>
-          </w:tcPr>
-          <w:p>
-            <w:pPr>
-              <w:jc w:val="center"/>
-              <w:rPr>
-                <w:rFonts w:asciiTheme="minorHAnsi" w:eastAsia="Trebuchet MS" w:hAnsiTheme="minorHAnsi" w:cstheme="minorHAnsi"/>
-                <w:bCs/>
-                <w:iCs/>
-                <w:color w:val="000000" w:themeColor="text1"/>
-                <w:spacing w:val="1"/>
-                <w:sz w:val="24"/>
-                <w:szCs w:val="24"/>
-              </w:rPr>
-            </w:pPr>
-            <w:r>
-              <w:rPr>
-                <w:rFonts w:asciiTheme="minorHAnsi" w:eastAsia="Trebuchet MS" w:hAnsiTheme="minorHAnsi" w:cstheme="minorHAnsi"/>
-                <w:bCs/>
-                <w:iCs/>
-                <w:color w:val="000000" w:themeColor="text1"/>
-                <w:spacing w:val="1"/>
-                <w:sz w:val="24"/>
-                <w:szCs w:val="24"/>
-              </w:rPr>
-              <w:t>100</w:t>
-            </w:r>
-          </w:p>
-        </w:tc>
-      </w:tr>
-      <w:tr>
-        <w:tc>
-          <w:tcPr>
-            <w:tcW w:w="4680" w:type="dxa"/>
-            <w:tcBorders>
               <w:top w:val="single" w:sz="4" w:space="0" w:color="auto"/>
               <w:bottom w:val="single" w:sz="4" w:space="0" w:color="auto"/>
             </w:tcBorders>
@@ -2365,7 +2304,7 @@
                 <w:sz w:val="24"/>
                 <w:szCs w:val="24"/>
               </w:rPr>
-              <w:t>5</w:t>
+              <w:t>4</w:t>
             </w:r>
             <w:r>
               <w:rPr>
@@ -2507,7 +2446,15 @@
                 <w:sz w:val="24"/>
                 <w:szCs w:val="24"/>
               </w:rPr>
-              <w:t>450</w:t>
+              <w:t>36</w:t>
+            </w:r>
+            <w:r>
+              <w:rPr>
+                <w:rFonts w:asciiTheme="minorHAnsi" w:hAnsiTheme="minorHAnsi" w:cstheme="minorHAnsi"/>
+                <w:sz w:val="24"/>
+                <w:szCs w:val="24"/>
+              </w:rPr>
+              <w:t>0</w:t>
             </w:r>
             <w:r>
               <w:rPr>
@@ -2564,7 +2511,23 @@
                 <w:sz w:val="24"/>
                 <w:szCs w:val="24"/>
               </w:rPr>
-              <w:t>400 - 449</w:t>
+              <w:t>320</w:t>
+            </w:r>
+            <w:r>
+              <w:rPr>
+                <w:rFonts w:asciiTheme="minorHAnsi" w:eastAsia="Times New Roman" w:hAnsiTheme="minorHAnsi" w:cstheme="minorHAnsi"/>
+                <w:sz w:val="24"/>
+                <w:szCs w:val="24"/>
+              </w:rPr>
+              <w:t xml:space="preserve"> - </w:t>
+            </w:r>
+            <w:r>
+              <w:rPr>
+                <w:rFonts w:asciiTheme="minorHAnsi" w:eastAsia="Times New Roman" w:hAnsiTheme="minorHAnsi" w:cstheme="minorHAnsi"/>
+                <w:sz w:val="24"/>
+                <w:szCs w:val="24"/>
+              </w:rPr>
+              <w:t>359</w:t>
             </w:r>
             <w:r>
               <w:rPr>
@@ -2621,7 +2584,31 @@
                 <w:sz w:val="24"/>
                 <w:szCs w:val="24"/>
               </w:rPr>
-              <w:t>350 - 399</w:t>
+              <w:t>280</w:t>
+            </w:r>
+            <w:r>
+              <w:rPr>
+                <w:rFonts w:asciiTheme="minorHAnsi" w:eastAsia="Times New Roman" w:hAnsiTheme="minorHAnsi" w:cstheme="minorHAnsi"/>
+                <w:sz w:val="24"/>
+                <w:szCs w:val="24"/>
+              </w:rPr>
+              <w:t xml:space="preserve"> - </w:t>
+            </w:r>
+            <w:r>
+              <w:rPr>
+                <w:rFonts w:asciiTheme="minorHAnsi" w:eastAsia="Times New Roman" w:hAnsiTheme="minorHAnsi" w:cstheme="minorHAnsi"/>
+                <w:sz w:val="24"/>
+                <w:szCs w:val="24"/>
+              </w:rPr>
+              <w:t>31</w:t>
+            </w:r>
+            <w:r>
+              <w:rPr>
+                <w:rFonts w:asciiTheme="minorHAnsi" w:eastAsia="Times New Roman" w:hAnsiTheme="minorHAnsi" w:cstheme="minorHAnsi"/>
+                <w:sz w:val="24"/>
+                <w:szCs w:val="24"/>
+              </w:rPr>
+              <w:t>9</w:t>
             </w:r>
             <w:r>
               <w:rPr>
@@ -2678,7 +2665,23 @@
                 <w:sz w:val="24"/>
                 <w:szCs w:val="24"/>
               </w:rPr>
-              <w:t>300 - 349</w:t>
+              <w:t>240</w:t>
+            </w:r>
+            <w:r>
+              <w:rPr>
+                <w:rFonts w:asciiTheme="minorHAnsi" w:eastAsia="Times New Roman" w:hAnsiTheme="minorHAnsi" w:cstheme="minorHAnsi"/>
+                <w:sz w:val="24"/>
+                <w:szCs w:val="24"/>
+              </w:rPr>
+              <w:t xml:space="preserve"> - </w:t>
+            </w:r>
+            <w:r>
+              <w:rPr>
+                <w:rFonts w:asciiTheme="minorHAnsi" w:eastAsia="Times New Roman" w:hAnsiTheme="minorHAnsi" w:cstheme="minorHAnsi"/>
+                <w:sz w:val="24"/>
+                <w:szCs w:val="24"/>
+              </w:rPr>
+              <w:t>279</w:t>
             </w:r>
             <w:r>
               <w:rPr>
@@ -2743,7 +2746,7 @@
                 <w:sz w:val="24"/>
                 <w:szCs w:val="24"/>
               </w:rPr>
-              <w:t>30</w:t>
+              <w:t>24</w:t>
             </w:r>
             <w:r>
               <w:rPr>
@@ -2810,29 +2813,7 @@
           <w:sz w:val="24"/>
           <w:szCs w:val="24"/>
         </w:rPr>
-        <w:t xml:space="preserve">During the semester, each lab assignment will involve a real-world situation in which you will be asked to take a dataset and perform some set of data science tasks using multiple programming languages. For example, you may be asked to import a CSV and determine how many columns </w:t>
-      </w:r>
-      <w:proofErr w:type="gramStart"/>
-      <w:r>
-        <w:rPr>
-          <w:rFonts w:asciiTheme="minorHAnsi" w:eastAsia="Arial" w:hAnsiTheme="minorHAnsi"/>
-          <w:bCs/>
-          <w:color w:val="000000"/>
-          <w:sz w:val="24"/>
-          <w:szCs w:val="24"/>
-        </w:rPr>
-        <w:t>contains</w:t>
-      </w:r>
-      <w:proofErr w:type="gramEnd"/>
-      <w:r>
-        <w:rPr>
-          <w:rFonts w:asciiTheme="minorHAnsi" w:eastAsia="Arial" w:hAnsiTheme="minorHAnsi"/>
-          <w:bCs/>
-          <w:color w:val="000000"/>
-          <w:sz w:val="24"/>
-          <w:szCs w:val="24"/>
-        </w:rPr>
-        <w:t xml:space="preserve"> categorical data and how many contain quantitative data using multiple programming languages.</w:t>
+        <w:t>During the semester, each lab assignment will involve a real-world situation in which you will be asked to take a dataset and perform some set of data science tasks using multiple programming languages. For example, you may be asked to import a CSV and determine how many columns contains categorical data and how many contain quantitative data using multiple programming languages.</w:t>
       </w:r>
     </w:p>
     <w:p>
@@ -3164,7 +3145,6 @@
           <w:sz w:val="24"/>
           <w:szCs w:val="24"/>
         </w:rPr>
-        <w:lastRenderedPageBreak/>
         <w:t>Emails will generally be responded to within 24 hours during the week.  Emails sent over the weekend will be responded to on Monday.</w:t>
       </w:r>
     </w:p>
@@ -3202,6 +3182,7 @@
           <w:szCs w:val="24"/>
           <w:u w:val="single"/>
         </w:rPr>
+        <w:lastRenderedPageBreak/>
         <w:t>Instructor Expectations:</w:t>
       </w:r>
     </w:p>
@@ -3472,9 +3453,8 @@
           <w:sz w:val="24"/>
           <w:szCs w:val="21"/>
         </w:rPr>
-        <w:t xml:space="preserve">The instructor will use email AND D2L to communicate important information to both individual students and the </w:t>
-      </w:r>
-      <w:proofErr w:type="gramStart"/>
+        <w:t xml:space="preserve">The instructor will use email AND D2L to communicate important information to both individual students and the class as a whole. Therefore, the instructor expects students to check their D2L and email accounts </w:t>
+      </w:r>
       <w:r>
         <w:rPr>
           <w:rFonts w:asciiTheme="minorHAnsi" w:eastAsia="Arial" w:hAnsiTheme="minorHAnsi" w:cstheme="minorHAnsi"/>
@@ -3482,10 +3462,21 @@
           <w:color w:val="000000" w:themeColor="text1"/>
           <w:sz w:val="24"/>
           <w:szCs w:val="21"/>
-        </w:rPr>
-        <w:t>class as a whole</w:t>
-      </w:r>
-      <w:proofErr w:type="gramEnd"/>
+          <w:u w:val="single"/>
+        </w:rPr>
+        <w:t xml:space="preserve">on a </w:t>
+      </w:r>
+      <w:r>
+        <w:rPr>
+          <w:rFonts w:asciiTheme="minorHAnsi" w:eastAsia="Arial" w:hAnsiTheme="minorHAnsi" w:cstheme="minorHAnsi"/>
+          <w:b/>
+          <w:color w:val="000000" w:themeColor="text1"/>
+          <w:sz w:val="24"/>
+          <w:szCs w:val="21"/>
+          <w:u w:val="single"/>
+        </w:rPr>
+        <w:t>daily</w:t>
+      </w:r>
       <w:r>
         <w:rPr>
           <w:rFonts w:asciiTheme="minorHAnsi" w:eastAsia="Arial" w:hAnsiTheme="minorHAnsi" w:cstheme="minorHAnsi"/>
@@ -3493,44 +3484,10 @@
           <w:color w:val="000000" w:themeColor="text1"/>
           <w:sz w:val="24"/>
           <w:szCs w:val="21"/>
-        </w:rPr>
-        <w:t xml:space="preserve">. Therefore, the instructor expects students to check their D2L and email accounts </w:t>
-      </w:r>
-      <w:proofErr w:type="gramStart"/>
-      <w:r>
-        <w:rPr>
-          <w:rFonts w:asciiTheme="minorHAnsi" w:eastAsia="Arial" w:hAnsiTheme="minorHAnsi" w:cstheme="minorHAnsi"/>
-          <w:bCs/>
-          <w:color w:val="000000" w:themeColor="text1"/>
-          <w:sz w:val="24"/>
-          <w:szCs w:val="21"/>
           <w:u w:val="single"/>
         </w:rPr>
-        <w:t xml:space="preserve">on a </w:t>
-      </w:r>
-      <w:r>
-        <w:rPr>
-          <w:rFonts w:asciiTheme="minorHAnsi" w:eastAsia="Arial" w:hAnsiTheme="minorHAnsi" w:cstheme="minorHAnsi"/>
-          <w:b/>
-          <w:color w:val="000000" w:themeColor="text1"/>
-          <w:sz w:val="24"/>
-          <w:szCs w:val="21"/>
-          <w:u w:val="single"/>
-        </w:rPr>
-        <w:t>daily</w:t>
-      </w:r>
-      <w:r>
-        <w:rPr>
-          <w:rFonts w:asciiTheme="minorHAnsi" w:eastAsia="Arial" w:hAnsiTheme="minorHAnsi" w:cstheme="minorHAnsi"/>
-          <w:bCs/>
-          <w:color w:val="000000" w:themeColor="text1"/>
-          <w:sz w:val="24"/>
-          <w:szCs w:val="21"/>
-          <w:u w:val="single"/>
-        </w:rPr>
         <w:t xml:space="preserve"> basis</w:t>
       </w:r>
-      <w:proofErr w:type="gramEnd"/>
       <w:r>
         <w:rPr>
           <w:rFonts w:asciiTheme="minorHAnsi" w:eastAsia="Arial" w:hAnsiTheme="minorHAnsi" w:cstheme="minorHAnsi"/>
@@ -3849,7 +3806,6 @@
         <w:rPr>
           <w:rFonts w:asciiTheme="minorHAnsi" w:hAnsiTheme="minorHAnsi"/>
         </w:rPr>
-        <w:lastRenderedPageBreak/>
         <w:t>Institutional Policies</w:t>
       </w:r>
     </w:p>
@@ -4630,7 +4586,7 @@
                 <w:sz w:val="24"/>
                 <w:szCs w:val="24"/>
               </w:rPr>
-              <w:t>Basic Data Analysis and Exporting Data and Output</w:t>
+              <w:t>Basic Data Analysis</w:t>
             </w:r>
           </w:p>
         </w:tc>

</xml_diff>